<commit_message>
Aggiornati/aggiunti documenti relativi al progetto
</commit_message>
<xml_diff>
--- a/Documentation/Test Case Specification.docx
+++ b/Documentation/Test Case Specification.docx
@@ -413,7 +413,6 @@
           <w:lang w:eastAsia="it-IT"/>
         </w:rPr>
       </w:pPr>
-      <w:proofErr w:type="spellStart"/>
       <w:r>
         <w:rPr>
           <w:rFonts w:ascii="Arial" w:eastAsia="Arial" w:hAnsi="Arial" w:cs="Arial"/>
@@ -423,7 +422,6 @@
         </w:rPr>
         <w:t>SecureD</w:t>
       </w:r>
-      <w:proofErr w:type="spellEnd"/>
     </w:p>
     <w:p>
       <w:pPr>
@@ -509,17 +507,7 @@
           <w:szCs w:val="20"/>
           <w:lang w:eastAsia="it-IT"/>
         </w:rPr>
-        <w:t xml:space="preserve">Test Case </w:t>
-      </w:r>
-      <w:proofErr w:type="spellStart"/>
-      <w:r>
-        <w:rPr>
-          <w:rFonts w:ascii="Arial" w:eastAsia="Arial" w:hAnsi="Arial" w:cs="Arial"/>
-          <w:sz w:val="50"/>
-          <w:szCs w:val="20"/>
-          <w:lang w:eastAsia="it-IT"/>
-        </w:rPr>
-        <w:t>Speci</w:t>
+        <w:t>Test Case Speci</w:t>
       </w:r>
       <w:r>
         <w:rPr>
@@ -539,7 +527,6 @@
         </w:rPr>
         <w:t>cation</w:t>
       </w:r>
-      <w:proofErr w:type="spellEnd"/>
     </w:p>
     <w:bookmarkEnd w:id="0"/>
     <w:p>
@@ -669,7 +656,6 @@
                 <w:szCs w:val="32"/>
               </w:rPr>
             </w:pPr>
-            <w:proofErr w:type="spellStart"/>
             <w:r>
               <w:rPr>
                 <w:sz w:val="32"/>
@@ -677,7 +663,6 @@
               </w:rPr>
               <w:t>Boundary</w:t>
             </w:r>
-            <w:proofErr w:type="spellEnd"/>
           </w:p>
         </w:tc>
         <w:tc>
@@ -718,7 +703,6 @@
                 <w:szCs w:val="32"/>
               </w:rPr>
             </w:pPr>
-            <w:proofErr w:type="spellStart"/>
             <w:r>
               <w:rPr>
                 <w:sz w:val="32"/>
@@ -726,7 +710,6 @@
               </w:rPr>
               <w:t>Precondition</w:t>
             </w:r>
-            <w:proofErr w:type="spellEnd"/>
           </w:p>
         </w:tc>
       </w:tr>
@@ -833,23 +816,7 @@
                 <w:sz w:val="32"/>
                 <w:szCs w:val="32"/>
               </w:rPr>
-              <w:t xml:space="preserve">” </w:t>
-            </w:r>
-            <w:proofErr w:type="spellStart"/>
-            <w:r>
-              <w:rPr>
-                <w:sz w:val="32"/>
-                <w:szCs w:val="32"/>
-              </w:rPr>
-              <w:t>cPassword</w:t>
-            </w:r>
-            <w:proofErr w:type="spellEnd"/>
-            <w:r>
-              <w:rPr>
-                <w:sz w:val="32"/>
-                <w:szCs w:val="32"/>
-              </w:rPr>
-              <w:t xml:space="preserve"> = “password9”</w:t>
+              <w:t>” cPassword = “password9”</w:t>
             </w:r>
           </w:p>
         </w:tc>
@@ -902,17 +869,8 @@
                 <w:sz w:val="32"/>
                 <w:szCs w:val="32"/>
               </w:rPr>
-              <w:t xml:space="preserve">L’utente non può continuare poiché le password sono </w:t>
-            </w:r>
-            <w:proofErr w:type="spellStart"/>
-            <w:r>
-              <w:rPr>
-                <w:sz w:val="32"/>
-                <w:szCs w:val="32"/>
-              </w:rPr>
-              <w:t>diferenti</w:t>
-            </w:r>
-            <w:proofErr w:type="spellEnd"/>
+              <w:t>L’utente non può continuare poiché le password sono diferenti</w:t>
+            </w:r>
           </w:p>
         </w:tc>
       </w:tr>
@@ -1035,7 +993,6 @@
                 <w:szCs w:val="32"/>
               </w:rPr>
             </w:pPr>
-            <w:proofErr w:type="spellStart"/>
             <w:r>
               <w:rPr>
                 <w:sz w:val="32"/>
@@ -1043,7 +1000,6 @@
               </w:rPr>
               <w:t>Boundary</w:t>
             </w:r>
-            <w:proofErr w:type="spellEnd"/>
           </w:p>
         </w:tc>
         <w:tc>
@@ -1084,7 +1040,6 @@
                 <w:szCs w:val="32"/>
               </w:rPr>
             </w:pPr>
-            <w:proofErr w:type="spellStart"/>
             <w:r>
               <w:rPr>
                 <w:sz w:val="32"/>
@@ -1092,7 +1047,6 @@
               </w:rPr>
               <w:t>Precondition</w:t>
             </w:r>
-            <w:proofErr w:type="spellEnd"/>
           </w:p>
         </w:tc>
       </w:tr>
@@ -1199,23 +1153,7 @@
                 <w:sz w:val="32"/>
                 <w:szCs w:val="32"/>
               </w:rPr>
-              <w:t xml:space="preserve">” </w:t>
-            </w:r>
-            <w:proofErr w:type="spellStart"/>
-            <w:r>
-              <w:rPr>
-                <w:sz w:val="32"/>
-                <w:szCs w:val="32"/>
-              </w:rPr>
-              <w:t>cPassword</w:t>
-            </w:r>
-            <w:proofErr w:type="spellEnd"/>
-            <w:r>
-              <w:rPr>
-                <w:sz w:val="32"/>
-                <w:szCs w:val="32"/>
-              </w:rPr>
-              <w:t xml:space="preserve"> = </w:t>
+              <w:t xml:space="preserve">” cPassword = </w:t>
             </w:r>
             <w:proofErr w:type="gramStart"/>
             <w:r>
@@ -1436,7 +1374,6 @@
                 <w:szCs w:val="32"/>
               </w:rPr>
             </w:pPr>
-            <w:proofErr w:type="spellStart"/>
             <w:r>
               <w:rPr>
                 <w:sz w:val="32"/>
@@ -1444,7 +1381,6 @@
               </w:rPr>
               <w:t>Boundary</w:t>
             </w:r>
-            <w:proofErr w:type="spellEnd"/>
           </w:p>
         </w:tc>
         <w:tc>
@@ -1485,7 +1421,6 @@
                 <w:szCs w:val="32"/>
               </w:rPr>
             </w:pPr>
-            <w:proofErr w:type="spellStart"/>
             <w:r>
               <w:rPr>
                 <w:sz w:val="32"/>
@@ -1493,7 +1428,6 @@
               </w:rPr>
               <w:t>Precondition</w:t>
             </w:r>
-            <w:proofErr w:type="spellEnd"/>
           </w:p>
         </w:tc>
       </w:tr>
@@ -1588,7 +1522,6 @@
               </w:rPr>
               <w:t>password = “</w:t>
             </w:r>
-            <w:proofErr w:type="spellStart"/>
             <w:r>
               <w:rPr>
                 <w:sz w:val="32"/>
@@ -1596,16 +1529,14 @@
               </w:rPr>
               <w:t>passwordpasswordpasswordpasswordpassword</w:t>
             </w:r>
-            <w:proofErr w:type="spellEnd"/>
-          </w:p>
-          <w:p>
-            <w:pPr>
-              <w:rPr>
-                <w:sz w:val="32"/>
-                <w:szCs w:val="32"/>
-              </w:rPr>
-            </w:pPr>
-            <w:proofErr w:type="spellStart"/>
+          </w:p>
+          <w:p>
+            <w:pPr>
+              <w:rPr>
+                <w:sz w:val="32"/>
+                <w:szCs w:val="32"/>
+              </w:rPr>
+            </w:pPr>
             <w:r>
               <w:rPr>
                 <w:sz w:val="32"/>
@@ -1613,7 +1544,6 @@
               </w:rPr>
               <w:t>passwordpasswordpasswordpassword</w:t>
             </w:r>
-            <w:proofErr w:type="spellEnd"/>
             <w:r>
               <w:rPr>
                 <w:sz w:val="32"/>
@@ -1629,21 +1559,12 @@
                 <w:szCs w:val="32"/>
               </w:rPr>
             </w:pPr>
-            <w:proofErr w:type="spellStart"/>
-            <w:r>
-              <w:rPr>
-                <w:sz w:val="32"/>
-                <w:szCs w:val="32"/>
-              </w:rPr>
-              <w:t>cPassword</w:t>
-            </w:r>
-            <w:proofErr w:type="spellEnd"/>
-            <w:r>
-              <w:rPr>
-                <w:sz w:val="32"/>
-                <w:szCs w:val="32"/>
-              </w:rPr>
-              <w:t xml:space="preserve"> = </w:t>
+            <w:r>
+              <w:rPr>
+                <w:sz w:val="32"/>
+                <w:szCs w:val="32"/>
+              </w:rPr>
+              <w:t xml:space="preserve">cPassword = </w:t>
             </w:r>
             <w:proofErr w:type="gramStart"/>
             <w:r>
@@ -1665,17 +1586,8 @@
                 <w:sz w:val="32"/>
                 <w:szCs w:val="32"/>
               </w:rPr>
-              <w:t xml:space="preserve"> </w:t>
-            </w:r>
-            <w:proofErr w:type="spellStart"/>
-            <w:r>
-              <w:rPr>
-                <w:sz w:val="32"/>
-                <w:szCs w:val="32"/>
-              </w:rPr>
-              <w:t>passwordpasswordpasswordpasswordpassword</w:t>
-            </w:r>
-            <w:proofErr w:type="spellEnd"/>
+              <w:t xml:space="preserve"> passwordpasswordpasswordpasswordpassword</w:t>
+            </w:r>
             <w:proofErr w:type="gramEnd"/>
           </w:p>
           <w:p>
@@ -1685,7 +1597,6 @@
                 <w:szCs w:val="32"/>
               </w:rPr>
             </w:pPr>
-            <w:proofErr w:type="spellStart"/>
             <w:proofErr w:type="gramStart"/>
             <w:r>
               <w:rPr>
@@ -1694,7 +1605,6 @@
               </w:rPr>
               <w:t>passwordpasswordpasswordpassword</w:t>
             </w:r>
-            <w:proofErr w:type="spellEnd"/>
             <w:r>
               <w:rPr>
                 <w:sz w:val="32"/>
@@ -1934,7 +1844,6 @@
                 <w:szCs w:val="32"/>
               </w:rPr>
             </w:pPr>
-            <w:proofErr w:type="spellStart"/>
             <w:r>
               <w:rPr>
                 <w:sz w:val="32"/>
@@ -1942,7 +1851,6 @@
               </w:rPr>
               <w:t>Boundary</w:t>
             </w:r>
-            <w:proofErr w:type="spellEnd"/>
           </w:p>
         </w:tc>
         <w:tc>
@@ -1983,7 +1891,6 @@
                 <w:szCs w:val="32"/>
               </w:rPr>
             </w:pPr>
-            <w:proofErr w:type="spellStart"/>
             <w:r>
               <w:rPr>
                 <w:sz w:val="32"/>
@@ -1991,7 +1898,6 @@
               </w:rPr>
               <w:t>Precondition</w:t>
             </w:r>
-            <w:proofErr w:type="spellEnd"/>
           </w:p>
         </w:tc>
       </w:tr>
@@ -2098,25 +2004,8 @@
                 <w:sz w:val="32"/>
                 <w:szCs w:val="32"/>
               </w:rPr>
-              <w:t xml:space="preserve">” </w:t>
-            </w:r>
-            <w:proofErr w:type="spellStart"/>
-            <w:r>
-              <w:rPr>
-                <w:sz w:val="32"/>
-                <w:szCs w:val="32"/>
-              </w:rPr>
-              <w:t>cPassword</w:t>
-            </w:r>
-            <w:proofErr w:type="spellEnd"/>
-            <w:r>
-              <w:rPr>
-                <w:sz w:val="32"/>
-                <w:szCs w:val="32"/>
-              </w:rPr>
-              <w:t xml:space="preserve"> = “</w:t>
-            </w:r>
-            <w:proofErr w:type="gramStart"/>
+              <w:t>” cPassword = “</w:t>
+            </w:r>
             <w:r>
               <w:rPr>
                 <w:sz w:val="32"/>
@@ -2129,9 +2018,8 @@
                 <w:sz w:val="32"/>
                 <w:szCs w:val="32"/>
               </w:rPr>
-              <w:t xml:space="preserve"> ”</w:t>
-            </w:r>
-            <w:proofErr w:type="gramEnd"/>
+              <w:t>”</w:t>
+            </w:r>
           </w:p>
         </w:tc>
       </w:tr>
@@ -2294,7 +2182,6 @@
                 <w:szCs w:val="32"/>
               </w:rPr>
             </w:pPr>
-            <w:proofErr w:type="spellStart"/>
             <w:r>
               <w:rPr>
                 <w:sz w:val="32"/>
@@ -2302,7 +2189,6 @@
               </w:rPr>
               <w:t>Boundary</w:t>
             </w:r>
-            <w:proofErr w:type="spellEnd"/>
           </w:p>
         </w:tc>
         <w:tc>
@@ -2343,7 +2229,6 @@
                 <w:szCs w:val="32"/>
               </w:rPr>
             </w:pPr>
-            <w:proofErr w:type="spellStart"/>
             <w:r>
               <w:rPr>
                 <w:sz w:val="32"/>
@@ -2351,7 +2236,6 @@
               </w:rPr>
               <w:t>Precondition</w:t>
             </w:r>
-            <w:proofErr w:type="spellEnd"/>
           </w:p>
         </w:tc>
       </w:tr>
@@ -2458,33 +2342,8 @@
                 <w:sz w:val="32"/>
                 <w:szCs w:val="32"/>
               </w:rPr>
-              <w:t xml:space="preserve">” </w:t>
-            </w:r>
-            <w:proofErr w:type="spellStart"/>
-            <w:r>
-              <w:rPr>
-                <w:sz w:val="32"/>
-                <w:szCs w:val="32"/>
-              </w:rPr>
-              <w:t>cPassword</w:t>
-            </w:r>
-            <w:proofErr w:type="spellEnd"/>
-            <w:r>
-              <w:rPr>
-                <w:sz w:val="32"/>
-                <w:szCs w:val="32"/>
-              </w:rPr>
-              <w:t xml:space="preserve"> = “</w:t>
-            </w:r>
-            <w:proofErr w:type="gramStart"/>
-            <w:r>
-              <w:rPr>
-                <w:sz w:val="32"/>
-                <w:szCs w:val="32"/>
-              </w:rPr>
-              <w:t>01234567 ”</w:t>
-            </w:r>
-            <w:proofErr w:type="gramEnd"/>
+              <w:t>” cPassword = “01234567”</w:t>
+            </w:r>
           </w:p>
         </w:tc>
       </w:tr>
@@ -2656,7 +2515,6 @@
                 <w:szCs w:val="32"/>
               </w:rPr>
             </w:pPr>
-            <w:proofErr w:type="spellStart"/>
             <w:r>
               <w:rPr>
                 <w:sz w:val="32"/>
@@ -2664,7 +2522,6 @@
               </w:rPr>
               <w:t>Boundary</w:t>
             </w:r>
-            <w:proofErr w:type="spellEnd"/>
           </w:p>
         </w:tc>
         <w:tc>
@@ -2705,7 +2562,6 @@
                 <w:szCs w:val="32"/>
               </w:rPr>
             </w:pPr>
-            <w:proofErr w:type="spellStart"/>
             <w:r>
               <w:rPr>
                 <w:sz w:val="32"/>
@@ -2713,7 +2569,6 @@
               </w:rPr>
               <w:t>Precondition</w:t>
             </w:r>
-            <w:proofErr w:type="spellEnd"/>
           </w:p>
         </w:tc>
       </w:tr>
@@ -2806,23 +2661,7 @@
                 <w:sz w:val="32"/>
                 <w:szCs w:val="32"/>
               </w:rPr>
-              <w:t xml:space="preserve">password = “password123” </w:t>
-            </w:r>
-            <w:proofErr w:type="spellStart"/>
-            <w:r>
-              <w:rPr>
-                <w:sz w:val="32"/>
-                <w:szCs w:val="32"/>
-              </w:rPr>
-              <w:t>cPassword</w:t>
-            </w:r>
-            <w:proofErr w:type="spellEnd"/>
-            <w:r>
-              <w:rPr>
-                <w:sz w:val="32"/>
-                <w:szCs w:val="32"/>
-              </w:rPr>
-              <w:t xml:space="preserve"> = “password123”</w:t>
+              <w:t>password = “password123” cPassword = “password123”</w:t>
             </w:r>
           </w:p>
         </w:tc>
@@ -3106,7 +2945,6 @@
                 <w:szCs w:val="32"/>
               </w:rPr>
             </w:pPr>
-            <w:proofErr w:type="spellStart"/>
             <w:r>
               <w:rPr>
                 <w:sz w:val="32"/>
@@ -3114,7 +2952,6 @@
               </w:rPr>
               <w:t>Boundary</w:t>
             </w:r>
-            <w:proofErr w:type="spellEnd"/>
           </w:p>
         </w:tc>
         <w:tc>
@@ -3157,7 +2994,6 @@
                 <w:szCs w:val="32"/>
               </w:rPr>
             </w:pPr>
-            <w:proofErr w:type="spellStart"/>
             <w:r>
               <w:rPr>
                 <w:sz w:val="32"/>
@@ -3165,7 +3001,6 @@
               </w:rPr>
               <w:t>Precondition</w:t>
             </w:r>
-            <w:proofErr w:type="spellEnd"/>
           </w:p>
         </w:tc>
       </w:tr>

</xml_diff>

<commit_message>
Divided class in folder akin to their use and added a check for capitol letters in passwordchecker, furthermore updated documentation
</commit_message>
<xml_diff>
--- a/Documentation/Test Case Specification.docx
+++ b/Documentation/Test Case Specification.docx
@@ -1153,30 +1153,14 @@
                 <w:sz w:val="32"/>
                 <w:szCs w:val="32"/>
               </w:rPr>
-              <w:t xml:space="preserve">” cPassword = </w:t>
-            </w:r>
-            <w:proofErr w:type="gramStart"/>
-            <w:r>
-              <w:rPr>
-                <w:sz w:val="32"/>
-                <w:szCs w:val="32"/>
-              </w:rPr>
-              <w:t>“</w:t>
-            </w:r>
-            <w:r>
-              <w:rPr>
-                <w:sz w:val="32"/>
-                <w:szCs w:val="32"/>
-              </w:rPr>
-              <w:t xml:space="preserve"> pass</w:t>
-            </w:r>
-            <w:proofErr w:type="gramEnd"/>
-            <w:r>
-              <w:rPr>
-                <w:sz w:val="32"/>
-                <w:szCs w:val="32"/>
-              </w:rPr>
-              <w:t>123</w:t>
+              <w:t>” cPassword = “</w:t>
+            </w:r>
+            <w:r>
+              <w:rPr>
+                <w:sz w:val="32"/>
+                <w:szCs w:val="32"/>
+              </w:rPr>
+              <w:t xml:space="preserve"> pass123</w:t>
             </w:r>
             <w:r>
               <w:rPr>
@@ -1564,15 +1548,7 @@
                 <w:sz w:val="32"/>
                 <w:szCs w:val="32"/>
               </w:rPr>
-              <w:t xml:space="preserve">cPassword = </w:t>
-            </w:r>
-            <w:proofErr w:type="gramStart"/>
-            <w:r>
-              <w:rPr>
-                <w:sz w:val="32"/>
-                <w:szCs w:val="32"/>
-              </w:rPr>
-              <w:t>“</w:t>
+              <w:t>cPassword = “</w:t>
             </w:r>
             <w:r>
               <w:rPr>
@@ -1588,16 +1564,14 @@
               </w:rPr>
               <w:t xml:space="preserve"> passwordpasswordpasswordpasswordpassword</w:t>
             </w:r>
-            <w:proofErr w:type="gramEnd"/>
-          </w:p>
-          <w:p>
-            <w:pPr>
-              <w:rPr>
-                <w:sz w:val="32"/>
-                <w:szCs w:val="32"/>
-              </w:rPr>
-            </w:pPr>
-            <w:proofErr w:type="gramStart"/>
+          </w:p>
+          <w:p>
+            <w:pPr>
+              <w:rPr>
+                <w:sz w:val="32"/>
+                <w:szCs w:val="32"/>
+              </w:rPr>
+            </w:pPr>
             <w:r>
               <w:rPr>
                 <w:sz w:val="32"/>
@@ -1612,7 +1586,6 @@
               </w:rPr>
               <w:t xml:space="preserve"> ”</w:t>
             </w:r>
-            <w:proofErr w:type="gramEnd"/>
           </w:p>
         </w:tc>
       </w:tr>
@@ -2018,7 +1991,7 @@
                 <w:sz w:val="32"/>
                 <w:szCs w:val="32"/>
               </w:rPr>
-              <w:t>”</w:t>
+              <w:t xml:space="preserve"> ”</w:t>
             </w:r>
           </w:p>
         </w:tc>
@@ -2342,7 +2315,7 @@
                 <w:sz w:val="32"/>
                 <w:szCs w:val="32"/>
               </w:rPr>
-              <w:t>” cPassword = “01234567”</w:t>
+              <w:t>” cPassword = “01234567 ”</w:t>
             </w:r>
           </w:p>
         </w:tc>
@@ -2661,7 +2634,42 @@
                 <w:sz w:val="32"/>
                 <w:szCs w:val="32"/>
               </w:rPr>
-              <w:t>password = “password123” cPassword = “password123”</w:t>
+              <w:t>password = “</w:t>
+            </w:r>
+            <w:r>
+              <w:rPr>
+                <w:sz w:val="32"/>
+                <w:szCs w:val="32"/>
+              </w:rPr>
+              <w:t>PASSWORD</w:t>
+            </w:r>
+            <w:r>
+              <w:rPr>
+                <w:sz w:val="32"/>
+                <w:szCs w:val="32"/>
+              </w:rPr>
+              <w:t>” cPassword = “</w:t>
+            </w:r>
+            <w:r>
+              <w:rPr>
+                <w:sz w:val="32"/>
+                <w:szCs w:val="32"/>
+              </w:rPr>
+              <w:t xml:space="preserve"> </w:t>
+            </w:r>
+            <w:r>
+              <w:rPr>
+                <w:sz w:val="32"/>
+                <w:szCs w:val="32"/>
+              </w:rPr>
+              <w:t>PASSWORD</w:t>
+            </w:r>
+            <w:r>
+              <w:rPr>
+                <w:sz w:val="32"/>
+                <w:szCs w:val="32"/>
+              </w:rPr>
+              <w:t>”</w:t>
             </w:r>
           </w:p>
         </w:tc>
@@ -2728,111 +2736,314 @@
         </w:rPr>
       </w:pPr>
     </w:p>
-    <w:bookmarkEnd w:id="6"/>
-    <w:p>
-      <w:pPr>
-        <w:rPr>
-          <w:sz w:val="24"/>
-          <w:szCs w:val="24"/>
-        </w:rPr>
-      </w:pPr>
-    </w:p>
-    <w:p>
-      <w:pPr>
-        <w:rPr>
-          <w:sz w:val="24"/>
-          <w:szCs w:val="24"/>
-        </w:rPr>
-      </w:pPr>
-    </w:p>
-    <w:p>
-      <w:pPr>
-        <w:rPr>
-          <w:sz w:val="24"/>
-          <w:szCs w:val="24"/>
-        </w:rPr>
-      </w:pPr>
-    </w:p>
-    <w:p>
-      <w:pPr>
-        <w:rPr>
-          <w:sz w:val="24"/>
-          <w:szCs w:val="24"/>
-        </w:rPr>
-      </w:pPr>
-    </w:p>
-    <w:p>
-      <w:pPr>
-        <w:rPr>
-          <w:sz w:val="24"/>
-          <w:szCs w:val="24"/>
-        </w:rPr>
-      </w:pPr>
-    </w:p>
-    <w:p>
-      <w:pPr>
-        <w:rPr>
-          <w:sz w:val="24"/>
-          <w:szCs w:val="24"/>
-        </w:rPr>
-      </w:pPr>
-    </w:p>
-    <w:p>
-      <w:pPr>
-        <w:rPr>
-          <w:sz w:val="24"/>
-          <w:szCs w:val="24"/>
-        </w:rPr>
-      </w:pPr>
-    </w:p>
-    <w:p>
-      <w:pPr>
-        <w:rPr>
-          <w:sz w:val="24"/>
-          <w:szCs w:val="24"/>
-        </w:rPr>
-      </w:pPr>
-    </w:p>
-    <w:p>
-      <w:pPr>
-        <w:rPr>
-          <w:sz w:val="24"/>
-          <w:szCs w:val="24"/>
-        </w:rPr>
-      </w:pPr>
-    </w:p>
-    <w:p>
-      <w:pPr>
-        <w:rPr>
-          <w:sz w:val="24"/>
-          <w:szCs w:val="24"/>
-        </w:rPr>
-      </w:pPr>
-    </w:p>
-    <w:p>
-      <w:pPr>
-        <w:rPr>
-          <w:sz w:val="24"/>
-          <w:szCs w:val="24"/>
-        </w:rPr>
-      </w:pPr>
-    </w:p>
-    <w:p>
-      <w:pPr>
-        <w:rPr>
-          <w:sz w:val="24"/>
-          <w:szCs w:val="24"/>
-        </w:rPr>
-      </w:pPr>
-    </w:p>
-    <w:p>
-      <w:pPr>
-        <w:rPr>
-          <w:sz w:val="24"/>
-          <w:szCs w:val="24"/>
-        </w:rPr>
-      </w:pPr>
-    </w:p>
+    <w:tbl>
+      <w:tblPr>
+        <w:tblStyle w:val="Grigliatabella"/>
+        <w:tblpPr w:leftFromText="141" w:rightFromText="141" w:vertAnchor="page" w:horzAnchor="margin" w:tblpY="8911"/>
+        <w:tblW w:w="9804" w:type="dxa"/>
+        <w:tblLook w:val="04A0" w:firstRow="1" w:lastRow="0" w:firstColumn="1" w:lastColumn="0" w:noHBand="0" w:noVBand="1"/>
+      </w:tblPr>
+      <w:tblGrid>
+        <w:gridCol w:w="2293"/>
+        <w:gridCol w:w="7511"/>
+      </w:tblGrid>
+      <w:tr>
+        <w:trPr>
+          <w:trHeight w:val="386"/>
+        </w:trPr>
+        <w:tc>
+          <w:tcPr>
+            <w:tcW w:w="2293" w:type="dxa"/>
+            <w:shd w:val="clear" w:color="auto" w:fill="D0CECE" w:themeFill="background2" w:themeFillShade="E6"/>
+          </w:tcPr>
+          <w:bookmarkEnd w:id="6"/>
+          <w:p>
+            <w:pPr>
+              <w:rPr>
+                <w:sz w:val="32"/>
+                <w:szCs w:val="32"/>
+              </w:rPr>
+            </w:pPr>
+            <w:r>
+              <w:rPr>
+                <w:sz w:val="32"/>
+                <w:szCs w:val="32"/>
+              </w:rPr>
+              <w:t>Test Case ID</w:t>
+            </w:r>
+          </w:p>
+        </w:tc>
+        <w:tc>
+          <w:tcPr>
+            <w:tcW w:w="7511" w:type="dxa"/>
+          </w:tcPr>
+          <w:p>
+            <w:r>
+              <w:rPr>
+                <w:sz w:val="32"/>
+                <w:szCs w:val="32"/>
+              </w:rPr>
+              <w:t>Test Case 1.</w:t>
+            </w:r>
+            <w:r>
+              <w:rPr>
+                <w:sz w:val="32"/>
+                <w:szCs w:val="32"/>
+              </w:rPr>
+              <w:t>7</w:t>
+            </w:r>
+          </w:p>
+        </w:tc>
+      </w:tr>
+      <w:tr>
+        <w:trPr>
+          <w:trHeight w:val="654"/>
+        </w:trPr>
+        <w:tc>
+          <w:tcPr>
+            <w:tcW w:w="2293" w:type="dxa"/>
+            <w:shd w:val="clear" w:color="auto" w:fill="D0CECE" w:themeFill="background2" w:themeFillShade="E6"/>
+          </w:tcPr>
+          <w:p>
+            <w:pPr>
+              <w:rPr>
+                <w:sz w:val="32"/>
+                <w:szCs w:val="32"/>
+              </w:rPr>
+            </w:pPr>
+            <w:r>
+              <w:rPr>
+                <w:sz w:val="32"/>
+                <w:szCs w:val="32"/>
+              </w:rPr>
+              <w:t>Boundary</w:t>
+            </w:r>
+          </w:p>
+        </w:tc>
+        <w:tc>
+          <w:tcPr>
+            <w:tcW w:w="7511" w:type="dxa"/>
+          </w:tcPr>
+          <w:p>
+            <w:pPr>
+              <w:rPr>
+                <w:sz w:val="32"/>
+                <w:szCs w:val="32"/>
+              </w:rPr>
+            </w:pPr>
+            <w:r>
+              <w:rPr>
+                <w:sz w:val="32"/>
+                <w:szCs w:val="32"/>
+              </w:rPr>
+              <w:t>PasswordChecker.java</w:t>
+            </w:r>
+          </w:p>
+        </w:tc>
+      </w:tr>
+      <w:tr>
+        <w:trPr>
+          <w:trHeight w:val="692"/>
+        </w:trPr>
+        <w:tc>
+          <w:tcPr>
+            <w:tcW w:w="9804" w:type="dxa"/>
+            <w:gridSpan w:val="2"/>
+            <w:shd w:val="clear" w:color="auto" w:fill="D0CECE" w:themeFill="background2" w:themeFillShade="E6"/>
+          </w:tcPr>
+          <w:p>
+            <w:pPr>
+              <w:rPr>
+                <w:sz w:val="32"/>
+                <w:szCs w:val="32"/>
+              </w:rPr>
+            </w:pPr>
+            <w:r>
+              <w:rPr>
+                <w:sz w:val="32"/>
+                <w:szCs w:val="32"/>
+              </w:rPr>
+              <w:t>Precondition</w:t>
+            </w:r>
+          </w:p>
+        </w:tc>
+      </w:tr>
+      <w:tr>
+        <w:trPr>
+          <w:trHeight w:val="654"/>
+        </w:trPr>
+        <w:tc>
+          <w:tcPr>
+            <w:tcW w:w="9804" w:type="dxa"/>
+            <w:gridSpan w:val="2"/>
+          </w:tcPr>
+          <w:p>
+            <w:pPr>
+              <w:rPr>
+                <w:sz w:val="32"/>
+                <w:szCs w:val="32"/>
+              </w:rPr>
+            </w:pPr>
+            <w:r>
+              <w:rPr>
+                <w:sz w:val="32"/>
+                <w:szCs w:val="32"/>
+              </w:rPr>
+              <w:t>L’utente non deve aver inserito precedentemente una password</w:t>
+            </w:r>
+          </w:p>
+        </w:tc>
+      </w:tr>
+      <w:tr>
+        <w:trPr>
+          <w:trHeight w:val="692"/>
+        </w:trPr>
+        <w:tc>
+          <w:tcPr>
+            <w:tcW w:w="9804" w:type="dxa"/>
+            <w:gridSpan w:val="2"/>
+            <w:shd w:val="clear" w:color="auto" w:fill="D0CECE" w:themeFill="background2" w:themeFillShade="E6"/>
+          </w:tcPr>
+          <w:p>
+            <w:pPr>
+              <w:rPr>
+                <w:sz w:val="32"/>
+                <w:szCs w:val="32"/>
+              </w:rPr>
+            </w:pPr>
+            <w:r>
+              <w:rPr>
+                <w:sz w:val="32"/>
+                <w:szCs w:val="32"/>
+              </w:rPr>
+              <w:t>Flow of events</w:t>
+            </w:r>
+          </w:p>
+        </w:tc>
+      </w:tr>
+      <w:tr>
+        <w:trPr>
+          <w:trHeight w:val="654"/>
+        </w:trPr>
+        <w:tc>
+          <w:tcPr>
+            <w:tcW w:w="9804" w:type="dxa"/>
+            <w:gridSpan w:val="2"/>
+          </w:tcPr>
+          <w:p>
+            <w:pPr>
+              <w:rPr>
+                <w:sz w:val="32"/>
+                <w:szCs w:val="32"/>
+              </w:rPr>
+            </w:pPr>
+            <w:r>
+              <w:rPr>
+                <w:sz w:val="32"/>
+                <w:szCs w:val="32"/>
+              </w:rPr>
+              <w:t>L’utente inserisce:</w:t>
+            </w:r>
+          </w:p>
+          <w:p>
+            <w:pPr>
+              <w:rPr>
+                <w:sz w:val="32"/>
+                <w:szCs w:val="32"/>
+              </w:rPr>
+            </w:pPr>
+            <w:r>
+              <w:rPr>
+                <w:sz w:val="32"/>
+                <w:szCs w:val="32"/>
+              </w:rPr>
+              <w:t>password = “</w:t>
+            </w:r>
+            <w:r>
+              <w:rPr>
+                <w:sz w:val="32"/>
+                <w:szCs w:val="32"/>
+              </w:rPr>
+              <w:t>P</w:t>
+            </w:r>
+            <w:r>
+              <w:rPr>
+                <w:sz w:val="32"/>
+                <w:szCs w:val="32"/>
+              </w:rPr>
+              <w:t>assword123” cPassword = “</w:t>
+            </w:r>
+            <w:r>
+              <w:rPr>
+                <w:sz w:val="32"/>
+                <w:szCs w:val="32"/>
+              </w:rPr>
+              <w:t>P</w:t>
+            </w:r>
+            <w:r>
+              <w:rPr>
+                <w:sz w:val="32"/>
+                <w:szCs w:val="32"/>
+              </w:rPr>
+              <w:t>assword123”</w:t>
+            </w:r>
+          </w:p>
+        </w:tc>
+      </w:tr>
+      <w:tr>
+        <w:trPr>
+          <w:trHeight w:val="654"/>
+        </w:trPr>
+        <w:tc>
+          <w:tcPr>
+            <w:tcW w:w="9804" w:type="dxa"/>
+            <w:gridSpan w:val="2"/>
+            <w:shd w:val="clear" w:color="auto" w:fill="D0CECE" w:themeFill="background2" w:themeFillShade="E6"/>
+          </w:tcPr>
+          <w:p>
+            <w:pPr>
+              <w:rPr>
+                <w:sz w:val="32"/>
+                <w:szCs w:val="32"/>
+              </w:rPr>
+            </w:pPr>
+            <w:r>
+              <w:rPr>
+                <w:sz w:val="32"/>
+                <w:szCs w:val="32"/>
+              </w:rPr>
+              <w:t>Oracle</w:t>
+            </w:r>
+          </w:p>
+        </w:tc>
+      </w:tr>
+      <w:tr>
+        <w:trPr>
+          <w:trHeight w:val="654"/>
+        </w:trPr>
+        <w:tc>
+          <w:tcPr>
+            <w:tcW w:w="9804" w:type="dxa"/>
+            <w:gridSpan w:val="2"/>
+          </w:tcPr>
+          <w:p>
+            <w:pPr>
+              <w:rPr>
+                <w:sz w:val="32"/>
+                <w:szCs w:val="32"/>
+              </w:rPr>
+            </w:pPr>
+            <w:r>
+              <w:rPr>
+                <w:sz w:val="32"/>
+                <w:szCs w:val="32"/>
+              </w:rPr>
+              <w:t>L’utente può continuare le operazioni di cifratura/decifratura</w:t>
+            </w:r>
+          </w:p>
+        </w:tc>
+      </w:tr>
+    </w:tbl>
     <w:p>
       <w:pPr>
         <w:rPr>
@@ -2843,9 +3054,7 @@
           <w:szCs w:val="52"/>
         </w:rPr>
       </w:pPr>
-    </w:p>
-    <w:p>
-      <w:pPr>
+      <w:r>
         <w:rPr>
           <w:b/>
           <w:bCs/>
@@ -2853,7 +3062,8 @@
           <w:sz w:val="52"/>
           <w:szCs w:val="52"/>
         </w:rPr>
-      </w:pPr>
+        <w:t>TC 1.</w:t>
+      </w:r>
       <w:r>
         <w:rPr>
           <w:b/>
@@ -2862,7 +3072,59 @@
           <w:sz w:val="52"/>
           <w:szCs w:val="52"/>
         </w:rPr>
-        <w:lastRenderedPageBreak/>
+        <w:t>7</w:t>
+      </w:r>
+    </w:p>
+    <w:p>
+      <w:pPr>
+        <w:rPr>
+          <w:sz w:val="24"/>
+          <w:szCs w:val="24"/>
+        </w:rPr>
+      </w:pPr>
+    </w:p>
+    <w:p>
+      <w:pPr>
+        <w:rPr>
+          <w:sz w:val="24"/>
+          <w:szCs w:val="24"/>
+        </w:rPr>
+      </w:pPr>
+    </w:p>
+    <w:p>
+      <w:pPr>
+        <w:rPr>
+          <w:sz w:val="24"/>
+          <w:szCs w:val="24"/>
+        </w:rPr>
+      </w:pPr>
+    </w:p>
+    <w:p>
+      <w:pPr>
+        <w:rPr>
+          <w:sz w:val="24"/>
+          <w:szCs w:val="24"/>
+        </w:rPr>
+      </w:pPr>
+    </w:p>
+    <w:p>
+      <w:pPr>
+        <w:rPr>
+          <w:b/>
+          <w:bCs/>
+          <w:noProof/>
+          <w:sz w:val="52"/>
+          <w:szCs w:val="52"/>
+        </w:rPr>
+      </w:pPr>
+      <w:r>
+        <w:rPr>
+          <w:b/>
+          <w:bCs/>
+          <w:noProof/>
+          <w:sz w:val="52"/>
+          <w:szCs w:val="52"/>
+        </w:rPr>
         <w:t>TC 2.1</w:t>
       </w:r>
     </w:p>
@@ -2965,7 +3227,6 @@
                 <w:szCs w:val="32"/>
               </w:rPr>
             </w:pPr>
-            <w:proofErr w:type="gramStart"/>
             <w:r>
               <w:rPr>
                 <w:sz w:val="32"/>
@@ -2973,7 +3234,6 @@
               </w:rPr>
               <w:t>MultiThreadAES.java  CryptoUtils.java</w:t>
             </w:r>
-            <w:proofErr w:type="gramEnd"/>
           </w:p>
         </w:tc>
       </w:tr>

</xml_diff>